<commit_message>
Removed unused code. Simplified 'Thank you template' export. Added Utilities for future simplification
</commit_message>
<xml_diff>
--- a/Thank you template.docx
+++ b/Thank you template.docx
@@ -459,7 +459,7 @@
           <w:b/>
           <w:i/>
         </w:rPr>
-        <w:t>Bob Jones</w:t>
+        <w:t>Full Name</w:t>
       </w:r>
       <w:r>
         <w:rPr>
@@ -482,27 +482,17 @@
       <w:pPr>
         <w:spacing w:after="0" w:line="240" w:lineRule="auto"/>
       </w:pPr>
-      <w:proofErr w:type="spellStart"/>
-      <w:r>
-        <w:t>SomeState</w:t>
-      </w:r>
-      <w:proofErr w:type="spellEnd"/>
-      <w:r>
-        <w:t>, KS</w:t>
-      </w:r>
-    </w:p>
-    <w:p>
-      <w:pPr>
-        <w:spacing w:after="0" w:line="240" w:lineRule="auto"/>
-      </w:pPr>
-      <w:r>
-        <w:t>(xxx) xxx-</w:t>
-      </w:r>
-      <w:proofErr w:type="spellStart"/>
-      <w:r>
-        <w:t>xxxx</w:t>
-      </w:r>
-      <w:proofErr w:type="spellEnd"/>
+      <w:r>
+        <w:t>Location</w:t>
+      </w:r>
+    </w:p>
+    <w:p>
+      <w:pPr>
+        <w:spacing w:after="0" w:line="240" w:lineRule="auto"/>
+      </w:pPr>
+      <w:r>
+        <w:t>Phone</w:t>
+      </w:r>
       <w:r>
         <w:t xml:space="preserve"> /</w:t>
       </w:r>
@@ -676,7 +666,7 @@
           <w:b/>
           <w:i/>
         </w:rPr>
-        <w:t>Bob Jones</w:t>
+        <w:t>Full Name</w:t>
       </w:r>
       <w:r>
         <w:rPr>
@@ -699,27 +689,19 @@
       <w:pPr>
         <w:spacing w:after="0" w:line="240" w:lineRule="auto"/>
       </w:pPr>
-      <w:proofErr w:type="spellStart"/>
-      <w:r>
-        <w:t>SomeState</w:t>
-      </w:r>
-      <w:proofErr w:type="spellEnd"/>
-      <w:r>
-        <w:t>, KS</w:t>
-      </w:r>
-    </w:p>
-    <w:p>
-      <w:pPr>
-        <w:spacing w:after="0" w:line="240" w:lineRule="auto"/>
-      </w:pPr>
-      <w:r>
-        <w:t>(xxx) xxx-</w:t>
-      </w:r>
-      <w:proofErr w:type="spellStart"/>
-      <w:r>
-        <w:t>xxxx</w:t>
-      </w:r>
-      <w:proofErr w:type="spellEnd"/>
+      <w:r>
+        <w:t>Location</w:t>
+      </w:r>
+    </w:p>
+    <w:p>
+      <w:pPr>
+        <w:spacing w:after="0" w:line="240" w:lineRule="auto"/>
+      </w:pPr>
+      <w:r>
+        <w:t>Phone</w:t>
+      </w:r>
+      <w:bookmarkStart w:id="1" w:name="_GoBack"/>
+      <w:bookmarkEnd w:id="1"/>
       <w:r>
         <w:t xml:space="preserve"> /</w:t>
       </w:r>
@@ -739,8 +721,6 @@
       <w:pPr>
         <w:spacing w:after="0" w:line="240" w:lineRule="auto"/>
       </w:pPr>
-      <w:bookmarkStart w:id="1" w:name="_GoBack"/>
-      <w:bookmarkEnd w:id="1"/>
     </w:p>
     <w:sectPr>
       <w:pgSz w:w="12240" w:h="15840"/>

</xml_diff>